<commit_message>
__add Contact shop + update main tree.
</commit_message>
<xml_diff>
--- a/Specifications/ThuSoftSpec/ScreenThuSoft/MainMenuTree.docx
+++ b/Specifications/ThuSoftSpec/ScreenThuSoft/MainMenuTree.docx
@@ -1310,6 +1310,36 @@
           <w:sz w:val="26"/>
           <w:szCs w:val="26"/>
         </w:rPr>
+        <w:t>Financial management</w:t>
+      </w:r>
+      <w:r>
+        <w:rPr>
+          <w:rFonts w:ascii="Times New Roman" w:hAnsi="Times New Roman" w:cs="Times New Roman"/>
+          <w:sz w:val="26"/>
+          <w:szCs w:val="26"/>
+        </w:rPr>
+        <w:t xml:space="preserve"> (Quản lý tài chính)</w:t>
+      </w:r>
+    </w:p>
+    <w:p>
+      <w:pPr>
+        <w:pStyle w:val="ListParagraph"/>
+        <w:numPr>
+          <w:ilvl w:val="1"/>
+          <w:numId w:val="2"/>
+        </w:numPr>
+        <w:rPr>
+          <w:rFonts w:ascii="Times New Roman" w:hAnsi="Times New Roman" w:cs="Times New Roman"/>
+          <w:sz w:val="26"/>
+          <w:szCs w:val="26"/>
+        </w:rPr>
+      </w:pPr>
+      <w:r>
+        <w:rPr>
+          <w:rFonts w:ascii="Times New Roman" w:hAnsi="Times New Roman" w:cs="Times New Roman"/>
+          <w:sz w:val="26"/>
+          <w:szCs w:val="26"/>
+        </w:rPr>
         <w:t>Receivable f</w:t>
       </w:r>
       <w:r>
@@ -1341,7 +1371,7 @@
       <w:pPr>
         <w:pStyle w:val="ListParagraph"/>
         <w:numPr>
-          <w:ilvl w:val="1"/>
+          <w:ilvl w:val="2"/>
           <w:numId w:val="2"/>
         </w:numPr>
         <w:rPr>
@@ -1363,7 +1393,7 @@
       <w:pPr>
         <w:pStyle w:val="ListParagraph"/>
         <w:numPr>
-          <w:ilvl w:val="1"/>
+          <w:ilvl w:val="2"/>
           <w:numId w:val="2"/>
         </w:numPr>
         <w:rPr>
@@ -1385,7 +1415,29 @@
       <w:pPr>
         <w:pStyle w:val="ListParagraph"/>
         <w:numPr>
-          <w:ilvl w:val="1"/>
+          <w:ilvl w:val="2"/>
+          <w:numId w:val="2"/>
+        </w:numPr>
+        <w:rPr>
+          <w:rFonts w:ascii="Times New Roman" w:hAnsi="Times New Roman" w:cs="Times New Roman"/>
+          <w:sz w:val="26"/>
+          <w:szCs w:val="26"/>
+        </w:rPr>
+      </w:pPr>
+      <w:r>
+        <w:rPr>
+          <w:rFonts w:ascii="Times New Roman" w:hAnsi="Times New Roman" w:cs="Times New Roman"/>
+          <w:sz w:val="26"/>
+          <w:szCs w:val="26"/>
+        </w:rPr>
+        <w:t>Mượn tiền</w:t>
+      </w:r>
+    </w:p>
+    <w:p>
+      <w:pPr>
+        <w:pStyle w:val="ListParagraph"/>
+        <w:numPr>
+          <w:ilvl w:val="2"/>
           <w:numId w:val="2"/>
         </w:numPr>
         <w:rPr>
@@ -1415,6 +1467,148 @@
       <w:pPr>
         <w:pStyle w:val="ListParagraph"/>
         <w:numPr>
+          <w:ilvl w:val="1"/>
+          <w:numId w:val="2"/>
+        </w:numPr>
+        <w:rPr>
+          <w:rFonts w:ascii="Times New Roman" w:hAnsi="Times New Roman" w:cs="Times New Roman"/>
+          <w:sz w:val="26"/>
+          <w:szCs w:val="26"/>
+        </w:rPr>
+      </w:pPr>
+      <w:r>
+        <w:rPr>
+          <w:rFonts w:ascii="Times New Roman" w:hAnsi="Times New Roman" w:cs="Times New Roman"/>
+          <w:sz w:val="26"/>
+          <w:szCs w:val="26"/>
+        </w:rPr>
+        <w:t>Payable financial management (</w:t>
+      </w:r>
+      <w:r>
+        <w:rPr>
+          <w:rFonts w:ascii="Times New Roman" w:hAnsi="Times New Roman" w:cs="Times New Roman"/>
+          <w:sz w:val="26"/>
+          <w:szCs w:val="26"/>
+        </w:rPr>
+        <w:t>Quản lý chi</w:t>
+      </w:r>
+      <w:r>
+        <w:rPr>
+          <w:rFonts w:ascii="Times New Roman" w:hAnsi="Times New Roman" w:cs="Times New Roman"/>
+          <w:sz w:val="26"/>
+          <w:szCs w:val="26"/>
+        </w:rPr>
+        <w:t>)</w:t>
+      </w:r>
+    </w:p>
+    <w:p>
+      <w:pPr>
+        <w:pStyle w:val="ListParagraph"/>
+        <w:numPr>
+          <w:ilvl w:val="2"/>
+          <w:numId w:val="2"/>
+        </w:numPr>
+        <w:rPr>
+          <w:rFonts w:ascii="Times New Roman" w:hAnsi="Times New Roman" w:cs="Times New Roman"/>
+          <w:sz w:val="26"/>
+          <w:szCs w:val="26"/>
+        </w:rPr>
+      </w:pPr>
+      <w:r>
+        <w:rPr>
+          <w:rFonts w:ascii="Times New Roman" w:hAnsi="Times New Roman" w:cs="Times New Roman"/>
+          <w:sz w:val="26"/>
+          <w:szCs w:val="26"/>
+        </w:rPr>
+        <w:t>Tạm ứng khách hàng.</w:t>
+      </w:r>
+    </w:p>
+    <w:p>
+      <w:pPr>
+        <w:pStyle w:val="ListParagraph"/>
+        <w:numPr>
+          <w:ilvl w:val="2"/>
+          <w:numId w:val="2"/>
+        </w:numPr>
+        <w:rPr>
+          <w:rFonts w:ascii="Times New Roman" w:hAnsi="Times New Roman" w:cs="Times New Roman"/>
+          <w:sz w:val="26"/>
+          <w:szCs w:val="26"/>
+        </w:rPr>
+      </w:pPr>
+      <w:r>
+        <w:rPr>
+          <w:rFonts w:ascii="Times New Roman" w:hAnsi="Times New Roman" w:cs="Times New Roman"/>
+          <w:sz w:val="26"/>
+          <w:szCs w:val="26"/>
+        </w:rPr>
+        <w:t>Chi mua hàng</w:t>
+      </w:r>
+      <w:r>
+        <w:rPr>
+          <w:rFonts w:ascii="Times New Roman" w:hAnsi="Times New Roman" w:cs="Times New Roman"/>
+          <w:sz w:val="26"/>
+          <w:szCs w:val="26"/>
+        </w:rPr>
+        <w:t>.</w:t>
+      </w:r>
+    </w:p>
+    <w:p>
+      <w:pPr>
+        <w:pStyle w:val="ListParagraph"/>
+        <w:numPr>
+          <w:ilvl w:val="2"/>
+          <w:numId w:val="2"/>
+        </w:numPr>
+        <w:rPr>
+          <w:rFonts w:ascii="Times New Roman" w:hAnsi="Times New Roman" w:cs="Times New Roman"/>
+          <w:sz w:val="26"/>
+          <w:szCs w:val="26"/>
+        </w:rPr>
+      </w:pPr>
+      <w:r>
+        <w:rPr>
+          <w:rFonts w:ascii="Times New Roman" w:hAnsi="Times New Roman" w:cs="Times New Roman"/>
+          <w:sz w:val="26"/>
+          <w:szCs w:val="26"/>
+        </w:rPr>
+        <w:t>Cho vay tiền</w:t>
+      </w:r>
+    </w:p>
+    <w:p>
+      <w:pPr>
+        <w:pStyle w:val="ListParagraph"/>
+        <w:numPr>
+          <w:ilvl w:val="2"/>
+          <w:numId w:val="2"/>
+        </w:numPr>
+        <w:rPr>
+          <w:rFonts w:ascii="Times New Roman" w:hAnsi="Times New Roman" w:cs="Times New Roman"/>
+          <w:sz w:val="26"/>
+          <w:szCs w:val="26"/>
+        </w:rPr>
+      </w:pPr>
+      <w:r>
+        <w:rPr>
+          <w:rFonts w:ascii="Times New Roman" w:hAnsi="Times New Roman" w:cs="Times New Roman"/>
+          <w:sz w:val="26"/>
+          <w:szCs w:val="26"/>
+        </w:rPr>
+        <w:t xml:space="preserve">Chi phí </w:t>
+      </w:r>
+      <w:r>
+        <w:rPr>
+          <w:rFonts w:ascii="Times New Roman" w:hAnsi="Times New Roman" w:cs="Times New Roman"/>
+          <w:sz w:val="26"/>
+          <w:szCs w:val="26"/>
+        </w:rPr>
+        <w:t>khác.</w:t>
+      </w:r>
+    </w:p>
+    <w:p>
+      <w:pPr>
+        <w:pStyle w:val="ListParagraph"/>
+        <w:numPr>
           <w:ilvl w:val="0"/>
           <w:numId w:val="2"/>
         </w:numPr>
@@ -1430,105 +1624,51 @@
           <w:sz w:val="26"/>
           <w:szCs w:val="26"/>
         </w:rPr>
-        <w:t>Payable financial management (</w:t>
-      </w:r>
-      <w:r>
-        <w:rPr>
-          <w:rFonts w:ascii="Times New Roman" w:hAnsi="Times New Roman" w:cs="Times New Roman"/>
-          <w:sz w:val="26"/>
-          <w:szCs w:val="26"/>
-        </w:rPr>
-        <w:t>Quản lý chi</w:t>
-      </w:r>
-      <w:r>
-        <w:rPr>
-          <w:rFonts w:ascii="Times New Roman" w:hAnsi="Times New Roman" w:cs="Times New Roman"/>
-          <w:sz w:val="26"/>
-          <w:szCs w:val="26"/>
-        </w:rPr>
-        <w:t>)</w:t>
-      </w:r>
-    </w:p>
-    <w:p>
-      <w:pPr>
-        <w:pStyle w:val="ListParagraph"/>
-        <w:numPr>
-          <w:ilvl w:val="1"/>
-          <w:numId w:val="2"/>
-        </w:numPr>
-        <w:rPr>
-          <w:rFonts w:ascii="Times New Roman" w:hAnsi="Times New Roman" w:cs="Times New Roman"/>
-          <w:sz w:val="26"/>
-          <w:szCs w:val="26"/>
-        </w:rPr>
-      </w:pPr>
-      <w:r>
-        <w:rPr>
-          <w:rFonts w:ascii="Times New Roman" w:hAnsi="Times New Roman" w:cs="Times New Roman"/>
-          <w:sz w:val="26"/>
-          <w:szCs w:val="26"/>
-        </w:rPr>
-        <w:t>Tạm ứng khách hàng.</w:t>
-      </w:r>
-    </w:p>
-    <w:p>
-      <w:pPr>
-        <w:pStyle w:val="ListParagraph"/>
-        <w:numPr>
-          <w:ilvl w:val="1"/>
-          <w:numId w:val="2"/>
-        </w:numPr>
-        <w:rPr>
-          <w:rFonts w:ascii="Times New Roman" w:hAnsi="Times New Roman" w:cs="Times New Roman"/>
-          <w:sz w:val="26"/>
-          <w:szCs w:val="26"/>
-        </w:rPr>
-      </w:pPr>
-      <w:r>
-        <w:rPr>
-          <w:rFonts w:ascii="Times New Roman" w:hAnsi="Times New Roman" w:cs="Times New Roman"/>
-          <w:sz w:val="26"/>
-          <w:szCs w:val="26"/>
-        </w:rPr>
-        <w:t>Chi mua hàng</w:t>
-      </w:r>
-      <w:r>
-        <w:rPr>
-          <w:rFonts w:ascii="Times New Roman" w:hAnsi="Times New Roman" w:cs="Times New Roman"/>
-          <w:sz w:val="26"/>
-          <w:szCs w:val="26"/>
-        </w:rPr>
-        <w:t>.</w:t>
-      </w:r>
-    </w:p>
-    <w:p>
-      <w:pPr>
-        <w:pStyle w:val="ListParagraph"/>
-        <w:numPr>
-          <w:ilvl w:val="1"/>
-          <w:numId w:val="2"/>
-        </w:numPr>
-        <w:rPr>
-          <w:rFonts w:ascii="Times New Roman" w:hAnsi="Times New Roman" w:cs="Times New Roman"/>
-          <w:sz w:val="26"/>
-          <w:szCs w:val="26"/>
-        </w:rPr>
-      </w:pPr>
-      <w:r>
-        <w:rPr>
-          <w:rFonts w:ascii="Times New Roman" w:hAnsi="Times New Roman" w:cs="Times New Roman"/>
-          <w:sz w:val="26"/>
-          <w:szCs w:val="26"/>
-        </w:rPr>
-        <w:t xml:space="preserve">Chi phí </w:t>
-      </w:r>
-      <w:r>
-        <w:rPr>
-          <w:rFonts w:ascii="Times New Roman" w:hAnsi="Times New Roman" w:cs="Times New Roman"/>
-          <w:sz w:val="26"/>
-          <w:szCs w:val="26"/>
-        </w:rPr>
-        <w:t>khác.</w:t>
+        <w:t>Quản lý công nợ</w:t>
+      </w:r>
+    </w:p>
+    <w:p>
+      <w:pPr>
+        <w:pStyle w:val="ListParagraph"/>
+        <w:numPr>
+          <w:ilvl w:val="1"/>
+          <w:numId w:val="2"/>
+        </w:numPr>
+        <w:rPr>
+          <w:rFonts w:ascii="Times New Roman" w:hAnsi="Times New Roman" w:cs="Times New Roman"/>
+          <w:sz w:val="26"/>
+          <w:szCs w:val="26"/>
+        </w:rPr>
+      </w:pPr>
+      <w:r>
+        <w:rPr>
+          <w:rFonts w:ascii="Times New Roman" w:hAnsi="Times New Roman" w:cs="Times New Roman"/>
+          <w:sz w:val="26"/>
+          <w:szCs w:val="26"/>
+        </w:rPr>
+        <w:t>Quản lý công nợ khách hàng</w:t>
+      </w:r>
+    </w:p>
+    <w:p>
+      <w:pPr>
+        <w:pStyle w:val="ListParagraph"/>
+        <w:numPr>
+          <w:ilvl w:val="1"/>
+          <w:numId w:val="2"/>
+        </w:numPr>
+        <w:rPr>
+          <w:rFonts w:ascii="Times New Roman" w:hAnsi="Times New Roman" w:cs="Times New Roman"/>
+          <w:sz w:val="26"/>
+          <w:szCs w:val="26"/>
+        </w:rPr>
+      </w:pPr>
+      <w:r>
+        <w:rPr>
+          <w:rFonts w:ascii="Times New Roman" w:hAnsi="Times New Roman" w:cs="Times New Roman"/>
+          <w:sz w:val="26"/>
+          <w:szCs w:val="26"/>
+        </w:rPr>
+        <w:t>Quản lý công nợ nhà cung cấp</w:t>
       </w:r>
     </w:p>
     <w:p>
@@ -1550,51 +1690,103 @@
           <w:sz w:val="26"/>
           <w:szCs w:val="26"/>
         </w:rPr>
-        <w:t>Quản lý công nợ</w:t>
-      </w:r>
-    </w:p>
-    <w:p>
-      <w:pPr>
-        <w:pStyle w:val="ListParagraph"/>
-        <w:numPr>
-          <w:ilvl w:val="1"/>
-          <w:numId w:val="2"/>
-        </w:numPr>
-        <w:rPr>
-          <w:rFonts w:ascii="Times New Roman" w:hAnsi="Times New Roman" w:cs="Times New Roman"/>
-          <w:sz w:val="26"/>
-          <w:szCs w:val="26"/>
-        </w:rPr>
-      </w:pPr>
-      <w:r>
-        <w:rPr>
-          <w:rFonts w:ascii="Times New Roman" w:hAnsi="Times New Roman" w:cs="Times New Roman"/>
-          <w:sz w:val="26"/>
-          <w:szCs w:val="26"/>
-        </w:rPr>
-        <w:t>Quản lý công nợ khách hàng</w:t>
-      </w:r>
-    </w:p>
-    <w:p>
-      <w:pPr>
-        <w:pStyle w:val="ListParagraph"/>
-        <w:numPr>
-          <w:ilvl w:val="1"/>
-          <w:numId w:val="2"/>
-        </w:numPr>
-        <w:rPr>
-          <w:rFonts w:ascii="Times New Roman" w:hAnsi="Times New Roman" w:cs="Times New Roman"/>
-          <w:sz w:val="26"/>
-          <w:szCs w:val="26"/>
-        </w:rPr>
-      </w:pPr>
-      <w:r>
-        <w:rPr>
-          <w:rFonts w:ascii="Times New Roman" w:hAnsi="Times New Roman" w:cs="Times New Roman"/>
-          <w:sz w:val="26"/>
-          <w:szCs w:val="26"/>
-        </w:rPr>
-        <w:t>Quản lý công nợ nhà cung cấp</w:t>
+        <w:t xml:space="preserve">CRM </w:t>
+      </w:r>
+      <w:r>
+        <w:rPr>
+          <w:rFonts w:ascii="Times New Roman" w:hAnsi="Times New Roman" w:cs="Times New Roman"/>
+          <w:sz w:val="26"/>
+          <w:szCs w:val="26"/>
+        </w:rPr>
+        <w:t>Contact management (Quản lý liên hệ)</w:t>
+      </w:r>
+    </w:p>
+    <w:p>
+      <w:pPr>
+        <w:pStyle w:val="ListParagraph"/>
+        <w:numPr>
+          <w:ilvl w:val="1"/>
+          <w:numId w:val="2"/>
+        </w:numPr>
+        <w:rPr>
+          <w:rFonts w:ascii="Times New Roman" w:hAnsi="Times New Roman" w:cs="Times New Roman"/>
+          <w:sz w:val="26"/>
+          <w:szCs w:val="26"/>
+        </w:rPr>
+      </w:pPr>
+      <w:r>
+        <w:rPr>
+          <w:rFonts w:ascii="Times New Roman" w:hAnsi="Times New Roman" w:cs="Times New Roman"/>
+          <w:sz w:val="26"/>
+          <w:szCs w:val="26"/>
+        </w:rPr>
+        <w:t>Nhóm khách hàng</w:t>
+      </w:r>
+    </w:p>
+    <w:p>
+      <w:pPr>
+        <w:pStyle w:val="ListParagraph"/>
+        <w:numPr>
+          <w:ilvl w:val="1"/>
+          <w:numId w:val="2"/>
+        </w:numPr>
+        <w:rPr>
+          <w:rFonts w:ascii="Times New Roman" w:hAnsi="Times New Roman" w:cs="Times New Roman"/>
+          <w:sz w:val="26"/>
+          <w:szCs w:val="26"/>
+        </w:rPr>
+      </w:pPr>
+      <w:r>
+        <w:rPr>
+          <w:rFonts w:ascii="Times New Roman" w:hAnsi="Times New Roman" w:cs="Times New Roman"/>
+          <w:sz w:val="26"/>
+          <w:szCs w:val="26"/>
+        </w:rPr>
+        <w:t>Khách hàng</w:t>
+      </w:r>
+    </w:p>
+    <w:p>
+      <w:pPr>
+        <w:pStyle w:val="ListParagraph"/>
+        <w:numPr>
+          <w:ilvl w:val="1"/>
+          <w:numId w:val="2"/>
+        </w:numPr>
+        <w:rPr>
+          <w:rFonts w:ascii="Times New Roman" w:hAnsi="Times New Roman" w:cs="Times New Roman"/>
+          <w:sz w:val="26"/>
+          <w:szCs w:val="26"/>
+        </w:rPr>
+      </w:pPr>
+      <w:r>
+        <w:rPr>
+          <w:rFonts w:ascii="Times New Roman" w:hAnsi="Times New Roman" w:cs="Times New Roman"/>
+          <w:sz w:val="26"/>
+          <w:szCs w:val="26"/>
+        </w:rPr>
+        <w:t>Supplier contact</w:t>
+      </w:r>
+    </w:p>
+    <w:p>
+      <w:pPr>
+        <w:pStyle w:val="ListParagraph"/>
+        <w:numPr>
+          <w:ilvl w:val="1"/>
+          <w:numId w:val="2"/>
+        </w:numPr>
+        <w:rPr>
+          <w:rFonts w:ascii="Times New Roman" w:hAnsi="Times New Roman" w:cs="Times New Roman"/>
+          <w:sz w:val="26"/>
+          <w:szCs w:val="26"/>
+        </w:rPr>
+      </w:pPr>
+      <w:r>
+        <w:rPr>
+          <w:rFonts w:ascii="Times New Roman" w:hAnsi="Times New Roman" w:cs="Times New Roman"/>
+          <w:sz w:val="26"/>
+          <w:szCs w:val="26"/>
+        </w:rPr>
+        <w:t>Người được tài trợ</w:t>
       </w:r>
     </w:p>
     <w:p>
@@ -1616,103 +1808,118 @@
           <w:sz w:val="26"/>
           <w:szCs w:val="26"/>
         </w:rPr>
-        <w:t xml:space="preserve">CRM </w:t>
-      </w:r>
-      <w:r>
-        <w:rPr>
-          <w:rFonts w:ascii="Times New Roman" w:hAnsi="Times New Roman" w:cs="Times New Roman"/>
-          <w:sz w:val="26"/>
-          <w:szCs w:val="26"/>
-        </w:rPr>
-        <w:t>Contact management (Quản lý liên hệ)</w:t>
-      </w:r>
-    </w:p>
-    <w:p>
-      <w:pPr>
-        <w:pStyle w:val="ListParagraph"/>
-        <w:numPr>
-          <w:ilvl w:val="1"/>
-          <w:numId w:val="2"/>
-        </w:numPr>
-        <w:rPr>
-          <w:rFonts w:ascii="Times New Roman" w:hAnsi="Times New Roman" w:cs="Times New Roman"/>
-          <w:sz w:val="26"/>
-          <w:szCs w:val="26"/>
-        </w:rPr>
-      </w:pPr>
-      <w:r>
-        <w:rPr>
-          <w:rFonts w:ascii="Times New Roman" w:hAnsi="Times New Roman" w:cs="Times New Roman"/>
-          <w:sz w:val="26"/>
-          <w:szCs w:val="26"/>
-        </w:rPr>
-        <w:t>Nhóm khách hàng</w:t>
-      </w:r>
-    </w:p>
-    <w:p>
-      <w:pPr>
-        <w:pStyle w:val="ListParagraph"/>
-        <w:numPr>
-          <w:ilvl w:val="1"/>
-          <w:numId w:val="2"/>
-        </w:numPr>
-        <w:rPr>
-          <w:rFonts w:ascii="Times New Roman" w:hAnsi="Times New Roman" w:cs="Times New Roman"/>
-          <w:sz w:val="26"/>
-          <w:szCs w:val="26"/>
-        </w:rPr>
-      </w:pPr>
-      <w:r>
-        <w:rPr>
-          <w:rFonts w:ascii="Times New Roman" w:hAnsi="Times New Roman" w:cs="Times New Roman"/>
-          <w:sz w:val="26"/>
-          <w:szCs w:val="26"/>
-        </w:rPr>
-        <w:t>Khách hàng</w:t>
-      </w:r>
-    </w:p>
-    <w:p>
-      <w:pPr>
-        <w:pStyle w:val="ListParagraph"/>
-        <w:numPr>
-          <w:ilvl w:val="1"/>
-          <w:numId w:val="2"/>
-        </w:numPr>
-        <w:rPr>
-          <w:rFonts w:ascii="Times New Roman" w:hAnsi="Times New Roman" w:cs="Times New Roman"/>
-          <w:sz w:val="26"/>
-          <w:szCs w:val="26"/>
-        </w:rPr>
-      </w:pPr>
-      <w:r>
-        <w:rPr>
-          <w:rFonts w:ascii="Times New Roman" w:hAnsi="Times New Roman" w:cs="Times New Roman"/>
-          <w:sz w:val="26"/>
-          <w:szCs w:val="26"/>
-        </w:rPr>
-        <w:t>Supplier contact</w:t>
-      </w:r>
-    </w:p>
-    <w:p>
-      <w:pPr>
-        <w:pStyle w:val="ListParagraph"/>
-        <w:numPr>
-          <w:ilvl w:val="1"/>
-          <w:numId w:val="2"/>
-        </w:numPr>
-        <w:rPr>
-          <w:rFonts w:ascii="Times New Roman" w:hAnsi="Times New Roman" w:cs="Times New Roman"/>
-          <w:sz w:val="26"/>
-          <w:szCs w:val="26"/>
-        </w:rPr>
-      </w:pPr>
-      <w:r>
-        <w:rPr>
-          <w:rFonts w:ascii="Times New Roman" w:hAnsi="Times New Roman" w:cs="Times New Roman"/>
-          <w:sz w:val="26"/>
-          <w:szCs w:val="26"/>
-        </w:rPr>
-        <w:t>Người được tài trợ</w:t>
+        <w:lastRenderedPageBreak/>
+        <w:t>Supply chain management (quản lý chuỗi cung ứng)</w:t>
+      </w:r>
+    </w:p>
+    <w:p>
+      <w:pPr>
+        <w:pStyle w:val="ListParagraph"/>
+        <w:numPr>
+          <w:ilvl w:val="1"/>
+          <w:numId w:val="2"/>
+        </w:numPr>
+        <w:rPr>
+          <w:rFonts w:ascii="Times New Roman" w:hAnsi="Times New Roman" w:cs="Times New Roman"/>
+          <w:sz w:val="26"/>
+          <w:szCs w:val="26"/>
+        </w:rPr>
+      </w:pPr>
+      <w:r>
+        <w:rPr>
+          <w:rFonts w:ascii="Times New Roman" w:hAnsi="Times New Roman" w:cs="Times New Roman"/>
+          <w:sz w:val="26"/>
+          <w:szCs w:val="26"/>
+        </w:rPr>
+        <w:t>Nguyên vật liệu</w:t>
+      </w:r>
+    </w:p>
+    <w:p>
+      <w:pPr>
+        <w:pStyle w:val="ListParagraph"/>
+        <w:numPr>
+          <w:ilvl w:val="1"/>
+          <w:numId w:val="2"/>
+        </w:numPr>
+        <w:rPr>
+          <w:rFonts w:ascii="Times New Roman" w:hAnsi="Times New Roman" w:cs="Times New Roman"/>
+          <w:sz w:val="26"/>
+          <w:szCs w:val="26"/>
+        </w:rPr>
+      </w:pPr>
+      <w:r>
+        <w:rPr>
+          <w:rFonts w:ascii="Times New Roman" w:hAnsi="Times New Roman" w:cs="Times New Roman"/>
+          <w:sz w:val="26"/>
+          <w:szCs w:val="26"/>
+        </w:rPr>
+        <w:t>Giá nguyên vật liệu</w:t>
+      </w:r>
+    </w:p>
+    <w:p>
+      <w:pPr>
+        <w:pStyle w:val="ListParagraph"/>
+        <w:numPr>
+          <w:ilvl w:val="1"/>
+          <w:numId w:val="2"/>
+        </w:numPr>
+        <w:rPr>
+          <w:rFonts w:ascii="Times New Roman" w:hAnsi="Times New Roman" w:cs="Times New Roman"/>
+          <w:sz w:val="26"/>
+          <w:szCs w:val="26"/>
+        </w:rPr>
+      </w:pPr>
+      <w:r>
+        <w:rPr>
+          <w:rFonts w:ascii="Times New Roman" w:hAnsi="Times New Roman" w:cs="Times New Roman"/>
+          <w:sz w:val="26"/>
+          <w:szCs w:val="26"/>
+        </w:rPr>
+        <w:t>Chuyển đổi vật liệu – thành phẩm</w:t>
+      </w:r>
+    </w:p>
+    <w:p>
+      <w:pPr>
+        <w:pStyle w:val="ListParagraph"/>
+        <w:numPr>
+          <w:ilvl w:val="1"/>
+          <w:numId w:val="2"/>
+        </w:numPr>
+        <w:rPr>
+          <w:rFonts w:ascii="Times New Roman" w:hAnsi="Times New Roman" w:cs="Times New Roman"/>
+          <w:sz w:val="26"/>
+          <w:szCs w:val="26"/>
+        </w:rPr>
+      </w:pPr>
+      <w:r>
+        <w:rPr>
+          <w:rFonts w:ascii="Times New Roman" w:hAnsi="Times New Roman" w:cs="Times New Roman"/>
+          <w:sz w:val="26"/>
+          <w:szCs w:val="26"/>
+        </w:rPr>
+        <w:t>Thành phẩm</w:t>
+      </w:r>
+    </w:p>
+    <w:p>
+      <w:pPr>
+        <w:pStyle w:val="ListParagraph"/>
+        <w:numPr>
+          <w:ilvl w:val="1"/>
+          <w:numId w:val="2"/>
+        </w:numPr>
+        <w:rPr>
+          <w:rFonts w:ascii="Times New Roman" w:hAnsi="Times New Roman" w:cs="Times New Roman"/>
+          <w:sz w:val="26"/>
+          <w:szCs w:val="26"/>
+        </w:rPr>
+      </w:pPr>
+      <w:r>
+        <w:rPr>
+          <w:rFonts w:ascii="Times New Roman" w:hAnsi="Times New Roman" w:cs="Times New Roman"/>
+          <w:sz w:val="26"/>
+          <w:szCs w:val="26"/>
+        </w:rPr>
+        <w:t>Giá thành phẩm</w:t>
       </w:r>
     </w:p>
     <w:p>
@@ -1808,8 +2015,23 @@
           <w:sz w:val="26"/>
           <w:szCs w:val="26"/>
         </w:rPr>
-        <w:lastRenderedPageBreak/>
-        <w:t>Report (thống kê vào báo động đỏ)</w:t>
+        <w:t>Report (thố</w:t>
+      </w:r>
+      <w:r>
+        <w:rPr>
+          <w:rFonts w:ascii="Times New Roman" w:hAnsi="Times New Roman" w:cs="Times New Roman"/>
+          <w:sz w:val="26"/>
+          <w:szCs w:val="26"/>
+        </w:rPr>
+        <w:t>ng kê và</w:t>
+      </w:r>
+      <w:r>
+        <w:rPr>
+          <w:rFonts w:ascii="Times New Roman" w:hAnsi="Times New Roman" w:cs="Times New Roman"/>
+          <w:sz w:val="26"/>
+          <w:szCs w:val="26"/>
+        </w:rPr>
+        <w:t xml:space="preserve"> báo động đỏ)</w:t>
       </w:r>
     </w:p>
     <w:p>
@@ -2578,6 +2800,7 @@
   <w:style w:type="paragraph" w:default="1" w:styleId="Normal">
     <w:name w:val="Normal"/>
     <w:qFormat/>
+    <w:rsid w:val="00720C1A"/>
   </w:style>
   <w:style w:type="paragraph" w:styleId="Heading1">
     <w:name w:val="heading 1"/>

</xml_diff>

<commit_message>
__Commit entity and view before edit MainProgram
</commit_message>
<xml_diff>
--- a/Specifications/ThuSoftSpec/ScreenThuSoft/MainMenuTree.docx
+++ b/Specifications/ThuSoftSpec/ScreenThuSoft/MainMenuTree.docx
@@ -1609,7 +1609,7 @@
       <w:pPr>
         <w:pStyle w:val="ListParagraph"/>
         <w:numPr>
-          <w:ilvl w:val="0"/>
+          <w:ilvl w:val="1"/>
           <w:numId w:val="2"/>
         </w:numPr>
         <w:rPr>
@@ -1631,7 +1631,7 @@
       <w:pPr>
         <w:pStyle w:val="ListParagraph"/>
         <w:numPr>
-          <w:ilvl w:val="1"/>
+          <w:ilvl w:val="2"/>
           <w:numId w:val="2"/>
         </w:numPr>
         <w:rPr>
@@ -1653,7 +1653,7 @@
       <w:pPr>
         <w:pStyle w:val="ListParagraph"/>
         <w:numPr>
-          <w:ilvl w:val="1"/>
+          <w:ilvl w:val="2"/>
           <w:numId w:val="2"/>
         </w:numPr>
         <w:rPr>

</xml_diff>